<commit_message>
Erabilpen kasuen ereduak eguneratu
</commit_message>
<xml_diff>
--- a/Proiektua/Sistemaren Espezifikazioa/Erabilpen Kasuen Ereduak/Erabilpen Kasuen Eredua IO-System.docx
+++ b/Proiektua/Sistemaren Espezifikazioa/Erabilpen Kasuen Ereduak/Erabilpen Kasuen Eredua IO-System.docx
@@ -46,12 +46,13 @@
       <w:r>
         <w:rPr>
           <w:noProof/>
+          <w:lang w:val="eu-ES"/>
         </w:rPr>
         <w:drawing>
-          <wp:inline distT="0" distB="0" distL="0" distR="0" wp14:anchorId="30A5C9B7" wp14:editId="26E09AC8">
-            <wp:extent cx="2286000" cy="7284622"/>
-            <wp:effectExtent l="0" t="0" r="0" b="0"/>
-            <wp:docPr id="2" name="Imagen 2"/>
+          <wp:inline distT="0" distB="0" distL="0" distR="0" wp14:anchorId="46E0B3F3" wp14:editId="6A63817D">
+            <wp:extent cx="2579064" cy="7313930"/>
+            <wp:effectExtent l="0" t="0" r="0" b="1270"/>
+            <wp:docPr id="1" name="Imagen 1" descr="Diagrama&#10;&#10;Descripción generada automáticamente"/>
             <wp:cNvGraphicFramePr>
               <a:graphicFrameLocks xmlns:a="http://schemas.openxmlformats.org/drawingml/2006/main" noChangeAspect="1"/>
             </wp:cNvGraphicFramePr>
@@ -59,36 +60,29 @@
               <a:graphicData uri="http://schemas.openxmlformats.org/drawingml/2006/picture">
                 <pic:pic xmlns:pic="http://schemas.openxmlformats.org/drawingml/2006/picture">
                   <pic:nvPicPr>
-                    <pic:cNvPr id="0" name="Picture 1"/>
-                    <pic:cNvPicPr>
-                      <a:picLocks noChangeAspect="1" noChangeArrowheads="1"/>
-                    </pic:cNvPicPr>
+                    <pic:cNvPr id="1" name="Imagen 1" descr="Diagrama&#10;&#10;Descripción generada automáticamente"/>
+                    <pic:cNvPicPr/>
                   </pic:nvPicPr>
                   <pic:blipFill>
-                    <a:blip r:embed="rId8" cstate="print">
+                    <a:blip r:embed="rId8">
                       <a:extLst>
                         <a:ext uri="{28A0092B-C50C-407E-A947-70E740481C1C}">
                           <a14:useLocalDpi xmlns:a14="http://schemas.microsoft.com/office/drawing/2010/main" val="0"/>
                         </a:ext>
                       </a:extLst>
                     </a:blip>
-                    <a:srcRect/>
                     <a:stretch>
                       <a:fillRect/>
                     </a:stretch>
                   </pic:blipFill>
-                  <pic:spPr bwMode="auto">
+                  <pic:spPr>
                     <a:xfrm>
                       <a:off x="0" y="0"/>
-                      <a:ext cx="2296453" cy="7317930"/>
+                      <a:ext cx="2596816" cy="7364273"/>
                     </a:xfrm>
                     <a:prstGeom prst="rect">
                       <a:avLst/>
                     </a:prstGeom>
-                    <a:noFill/>
-                    <a:ln>
-                      <a:noFill/>
-                    </a:ln>
                   </pic:spPr>
                 </pic:pic>
               </a:graphicData>

</xml_diff>